<commit_message>
moving metadata into markdown
</commit_message>
<xml_diff>
--- a/data/metadata/JohnDayWShed.docx
+++ b/data/metadata/JohnDayWShed.docx
@@ -36,48 +36,6 @@
           <w:sz w:val="24"/>
           <w:szCs w:val="24"/>
         </w:rPr>
-        <w:t xml:space="preserve"> </w:t>
-      </w:r>
-      <w:r>
-        <w:rPr>
-          <w:rFonts w:ascii="Arial" w:hAnsi="Arial" w:cs="Arial"/>
-          <w:b/>
-          <w:i/>
-          <w:sz w:val="24"/>
-          <w:szCs w:val="24"/>
-        </w:rPr>
-        <w:t>+</w:t>
-      </w:r>
-      <w:r>
-        <w:rPr>
-          <w:rFonts w:ascii="Arial" w:hAnsi="Arial" w:cs="Arial"/>
-          <w:b/>
-          <w:i/>
-          <w:sz w:val="24"/>
-          <w:szCs w:val="24"/>
-        </w:rPr>
-        <w:t xml:space="preserve"> </w:t>
-      </w:r>
-      <w:proofErr w:type="spellStart"/>
-      <w:r>
-        <w:rPr>
-          <w:rFonts w:ascii="Arial" w:hAnsi="Arial" w:cs="Arial"/>
-          <w:b/>
-          <w:i/>
-          <w:sz w:val="24"/>
-          <w:szCs w:val="24"/>
-        </w:rPr>
-        <w:t>JohnDayWShedHS</w:t>
-      </w:r>
-      <w:proofErr w:type="spellEnd"/>
-      <w:r>
-        <w:rPr>
-          <w:rFonts w:ascii="Arial" w:hAnsi="Arial" w:cs="Arial"/>
-          <w:b/>
-          <w:i/>
-          <w:sz w:val="24"/>
-          <w:szCs w:val="24"/>
-        </w:rPr>
         <w:t>:</w:t>
       </w:r>
     </w:p>
@@ -99,7 +57,93 @@
           <w:sz w:val="24"/>
           <w:szCs w:val="24"/>
         </w:rPr>
-        <w:t xml:space="preserve">These datasets refer to the John Day River watershed LiDAR DEM and </w:t>
+        <w:t xml:space="preserve">This is the </w:t>
+      </w:r>
+      <w:r>
+        <w:rPr>
+          <w:rFonts w:ascii="Arial" w:hAnsi="Arial" w:cs="Arial"/>
+          <w:sz w:val="24"/>
+          <w:szCs w:val="24"/>
+        </w:rPr>
+        <w:t xml:space="preserve">John Day River watershed LiDAR DEM. The LiDAR dataset is a 1 m resolution bare earth DEM that was collected </w:t>
+      </w:r>
+      <w:proofErr w:type="gramStart"/>
+      <w:r>
+        <w:rPr>
+          <w:rFonts w:ascii="Arial" w:hAnsi="Arial" w:cs="Arial"/>
+          <w:sz w:val="24"/>
+          <w:szCs w:val="24"/>
+        </w:rPr>
+        <w:t xml:space="preserve">between </w:t>
+      </w:r>
+      <w:r>
+        <w:rPr>
+          <w:rFonts w:ascii="Arial" w:hAnsi="Arial" w:cs="Arial"/>
+          <w:sz w:val="24"/>
+          <w:szCs w:val="24"/>
+        </w:rPr>
+        <w:t>Aug 19</w:t>
+      </w:r>
+      <w:r>
+        <w:rPr>
+          <w:rFonts w:ascii="Arial" w:hAnsi="Arial" w:cs="Arial"/>
+          <w:sz w:val="24"/>
+          <w:szCs w:val="24"/>
+        </w:rPr>
+        <w:t>-</w:t>
+      </w:r>
+      <w:r>
+        <w:rPr>
+          <w:rFonts w:ascii="Arial" w:hAnsi="Arial" w:cs="Arial"/>
+          <w:sz w:val="24"/>
+          <w:szCs w:val="24"/>
+        </w:rPr>
+        <w:t>27, 2008</w:t>
+      </w:r>
+      <w:proofErr w:type="gramEnd"/>
+      <w:r>
+        <w:rPr>
+          <w:rFonts w:ascii="Arial" w:hAnsi="Arial" w:cs="Arial"/>
+          <w:sz w:val="24"/>
+          <w:szCs w:val="24"/>
+        </w:rPr>
+        <w:t xml:space="preserve">. The dataset was larger, but </w:t>
+      </w:r>
+      <w:proofErr w:type="gramStart"/>
+      <w:r>
+        <w:rPr>
+          <w:rFonts w:ascii="Arial" w:hAnsi="Arial" w:cs="Arial"/>
+          <w:sz w:val="24"/>
+          <w:szCs w:val="24"/>
+        </w:rPr>
+        <w:t>was clipped</w:t>
+      </w:r>
+      <w:proofErr w:type="gramEnd"/>
+      <w:r>
+        <w:rPr>
+          <w:rFonts w:ascii="Arial" w:hAnsi="Arial" w:cs="Arial"/>
+          <w:sz w:val="24"/>
+          <w:szCs w:val="24"/>
+        </w:rPr>
+        <w:t xml:space="preserve"> down for the purposes of easily sharing data. The </w:t>
+      </w:r>
+      <w:proofErr w:type="gramStart"/>
+      <w:r>
+        <w:rPr>
+          <w:rFonts w:ascii="Arial" w:hAnsi="Arial" w:cs="Arial"/>
+          <w:sz w:val="24"/>
+          <w:szCs w:val="24"/>
+        </w:rPr>
+        <w:t>main focus</w:t>
+      </w:r>
+      <w:proofErr w:type="gramEnd"/>
+      <w:r>
+        <w:rPr>
+          <w:rFonts w:ascii="Arial" w:hAnsi="Arial" w:cs="Arial"/>
+          <w:sz w:val="24"/>
+          <w:szCs w:val="24"/>
+        </w:rPr>
+        <w:t xml:space="preserve"> of the raster is the Middle Fork of the John Day River (Figure 1) and encompasses all </w:t>
       </w:r>
       <w:proofErr w:type="spellStart"/>
       <w:r>
@@ -108,7 +152,7 @@
           <w:sz w:val="24"/>
           <w:szCs w:val="24"/>
         </w:rPr>
-        <w:t>hillshade</w:t>
+        <w:t>CHaMP</w:t>
       </w:r>
       <w:proofErr w:type="spellEnd"/>
       <w:r>
@@ -117,85 +161,7 @@
           <w:sz w:val="24"/>
           <w:szCs w:val="24"/>
         </w:rPr>
-        <w:t xml:space="preserve"> (HS) raster datasets. The LiDAR dataset is a 1 m resolution bare earth DEM that was collected </w:t>
-      </w:r>
-      <w:proofErr w:type="gramStart"/>
-      <w:r>
-        <w:rPr>
-          <w:rFonts w:ascii="Arial" w:hAnsi="Arial" w:cs="Arial"/>
-          <w:sz w:val="24"/>
-          <w:szCs w:val="24"/>
-        </w:rPr>
-        <w:t xml:space="preserve">between </w:t>
-      </w:r>
-      <w:r>
-        <w:rPr>
-          <w:rFonts w:ascii="Arial" w:hAnsi="Arial" w:cs="Arial"/>
-          <w:sz w:val="24"/>
-          <w:szCs w:val="24"/>
-        </w:rPr>
-        <w:t>Aug 19</w:t>
-      </w:r>
-      <w:r>
-        <w:rPr>
-          <w:rFonts w:ascii="Arial" w:hAnsi="Arial" w:cs="Arial"/>
-          <w:sz w:val="24"/>
-          <w:szCs w:val="24"/>
-        </w:rPr>
-        <w:t>-</w:t>
-      </w:r>
-      <w:r>
-        <w:rPr>
-          <w:rFonts w:ascii="Arial" w:hAnsi="Arial" w:cs="Arial"/>
-          <w:sz w:val="24"/>
-          <w:szCs w:val="24"/>
-        </w:rPr>
-        <w:t>27, 2008</w:t>
-      </w:r>
-      <w:proofErr w:type="gramEnd"/>
-      <w:r>
-        <w:rPr>
-          <w:rFonts w:ascii="Arial" w:hAnsi="Arial" w:cs="Arial"/>
-          <w:sz w:val="24"/>
-          <w:szCs w:val="24"/>
-        </w:rPr>
-        <w:t xml:space="preserve">. The dataset was larger, but </w:t>
-      </w:r>
-      <w:proofErr w:type="gramStart"/>
-      <w:r>
-        <w:rPr>
-          <w:rFonts w:ascii="Arial" w:hAnsi="Arial" w:cs="Arial"/>
-          <w:sz w:val="24"/>
-          <w:szCs w:val="24"/>
-        </w:rPr>
-        <w:t>was clipped</w:t>
-      </w:r>
-      <w:proofErr w:type="gramEnd"/>
-      <w:r>
-        <w:rPr>
-          <w:rFonts w:ascii="Arial" w:hAnsi="Arial" w:cs="Arial"/>
-          <w:sz w:val="24"/>
-          <w:szCs w:val="24"/>
-        </w:rPr>
-        <w:t xml:space="preserve"> down for the purposes of easily sharing data. The </w:t>
-      </w:r>
-      <w:proofErr w:type="gramStart"/>
-      <w:r>
-        <w:rPr>
-          <w:rFonts w:ascii="Arial" w:hAnsi="Arial" w:cs="Arial"/>
-          <w:sz w:val="24"/>
-          <w:szCs w:val="24"/>
-        </w:rPr>
-        <w:t>main focus</w:t>
-      </w:r>
-      <w:proofErr w:type="gramEnd"/>
-      <w:r>
-        <w:rPr>
-          <w:rFonts w:ascii="Arial" w:hAnsi="Arial" w:cs="Arial"/>
-          <w:sz w:val="24"/>
-          <w:szCs w:val="24"/>
-        </w:rPr>
-        <w:t xml:space="preserve"> of the raster is the Middle Fork of the John Day River (Figure 1) and encompasses all </w:t>
+        <w:t xml:space="preserve"> data provided in the </w:t>
       </w:r>
       <w:proofErr w:type="spellStart"/>
       <w:r>
@@ -204,7 +170,7 @@
           <w:sz w:val="24"/>
           <w:szCs w:val="24"/>
         </w:rPr>
-        <w:t>CHaMP</w:t>
+        <w:t>CHaMP_Data_MFJD</w:t>
       </w:r>
       <w:proofErr w:type="spellEnd"/>
       <w:r>
@@ -213,25 +179,49 @@
           <w:sz w:val="24"/>
           <w:szCs w:val="24"/>
         </w:rPr>
-        <w:t xml:space="preserve"> data provided in the </w:t>
-      </w:r>
-      <w:proofErr w:type="spellStart"/>
-      <w:r>
-        <w:rPr>
-          <w:rFonts w:ascii="Arial" w:hAnsi="Arial" w:cs="Arial"/>
-          <w:sz w:val="24"/>
-          <w:szCs w:val="24"/>
-        </w:rPr>
-        <w:t>CHaMP_Data_MFJD</w:t>
-      </w:r>
-      <w:proofErr w:type="spellEnd"/>
-      <w:r>
-        <w:rPr>
-          <w:rFonts w:ascii="Arial" w:hAnsi="Arial" w:cs="Arial"/>
-          <w:sz w:val="24"/>
-          <w:szCs w:val="24"/>
-        </w:rPr>
-        <w:t xml:space="preserve"> dataset. A collection report and acceptance report </w:t>
+        <w:t xml:space="preserve"> dataset. A collection report</w:t>
+      </w:r>
+      <w:r>
+        <w:rPr>
+          <w:rFonts w:ascii="Arial" w:hAnsi="Arial" w:cs="Arial"/>
+          <w:sz w:val="24"/>
+          <w:szCs w:val="24"/>
+        </w:rPr>
+        <w:t xml:space="preserve"> (</w:t>
+      </w:r>
+      <w:r>
+        <w:rPr>
+          <w:rFonts w:ascii="Arial" w:hAnsi="Arial" w:cs="Arial"/>
+          <w:sz w:val="24"/>
+          <w:szCs w:val="24"/>
+        </w:rPr>
+        <w:t>Camp_Creek_Lidar_Report_2008.pdf</w:t>
+      </w:r>
+      <w:r>
+        <w:rPr>
+          <w:rFonts w:ascii="Arial" w:hAnsi="Arial" w:cs="Arial"/>
+          <w:sz w:val="24"/>
+          <w:szCs w:val="24"/>
+        </w:rPr>
+        <w:t>)</w:t>
+      </w:r>
+      <w:bookmarkStart w:id="0" w:name="_GoBack"/>
+      <w:bookmarkEnd w:id="0"/>
+      <w:r>
+        <w:rPr>
+          <w:rFonts w:ascii="Arial" w:hAnsi="Arial" w:cs="Arial"/>
+          <w:sz w:val="24"/>
+          <w:szCs w:val="24"/>
+        </w:rPr>
+        <w:t xml:space="preserve"> and acceptance report </w:t>
+      </w:r>
+      <w:r>
+        <w:rPr>
+          <w:rFonts w:ascii="Arial" w:hAnsi="Arial" w:cs="Arial"/>
+          <w:sz w:val="24"/>
+          <w:szCs w:val="24"/>
+        </w:rPr>
+        <w:t xml:space="preserve">(2008_OLC_Camp_Creek_Acceptance_Report.pdf) </w:t>
       </w:r>
       <w:proofErr w:type="gramStart"/>
       <w:r>
@@ -308,49 +298,10 @@
           <w:sz w:val="24"/>
           <w:szCs w:val="24"/>
         </w:rPr>
-        <w:t xml:space="preserve">). The </w:t>
-      </w:r>
-      <w:proofErr w:type="spellStart"/>
-      <w:r>
-        <w:rPr>
-          <w:rFonts w:ascii="Arial" w:hAnsi="Arial" w:cs="Arial"/>
-          <w:sz w:val="24"/>
-          <w:szCs w:val="24"/>
-        </w:rPr>
-        <w:t>hillshade</w:t>
-      </w:r>
-      <w:proofErr w:type="spellEnd"/>
-      <w:r>
-        <w:rPr>
-          <w:rFonts w:ascii="Arial" w:hAnsi="Arial" w:cs="Arial"/>
-          <w:sz w:val="24"/>
-          <w:szCs w:val="24"/>
-        </w:rPr>
-        <w:t xml:space="preserve"> was originally created in ArcMap 10.8.1 and was based </w:t>
-      </w:r>
-      <w:proofErr w:type="gramStart"/>
-      <w:r>
-        <w:rPr>
-          <w:rFonts w:ascii="Arial" w:hAnsi="Arial" w:cs="Arial"/>
-          <w:sz w:val="24"/>
-          <w:szCs w:val="24"/>
-        </w:rPr>
-        <w:t>off of</w:t>
-      </w:r>
-      <w:proofErr w:type="gramEnd"/>
-      <w:r>
-        <w:rPr>
-          <w:rFonts w:ascii="Arial" w:hAnsi="Arial" w:cs="Arial"/>
-          <w:sz w:val="24"/>
-          <w:szCs w:val="24"/>
-        </w:rPr>
-        <w:t xml:space="preserve"> the clipped LiDAR dataset.</w:t>
+        <w:t>).</w:t>
       </w:r>
     </w:p>
-    <w:p>
-      <w:bookmarkStart w:id="0" w:name="_GoBack"/>
-      <w:bookmarkEnd w:id="0"/>
-    </w:p>
+    <w:p/>
     <w:sectPr>
       <w:pgSz w:w="12240" w:h="15840"/>
       <w:pgMar w:top="1440" w:right="1440" w:bottom="1440" w:left="1440" w:header="720" w:footer="720" w:gutter="0"/>

</xml_diff>